<commit_message>
Lista de Dados corrigida
</commit_message>
<xml_diff>
--- a/lista-dados.docx
+++ b/lista-dados.docx
@@ -58,23 +58,14 @@
                 <w:sz w:val="28"/>
                 <w:szCs w:val="28"/>
               </w:rPr>
-              <w:t>Cadastro</w:t>
-            </w:r>
-          </w:p>
-          <w:p>
-            <w:pPr>
-              <w:jc w:val="center"/>
+              <w:t>E</w:t>
+            </w:r>
+            <w:r>
               <w:rPr>
                 <w:sz w:val="28"/>
                 <w:szCs w:val="28"/>
               </w:rPr>
-            </w:pPr>
-            <w:r>
-              <w:rPr>
-                <w:sz w:val="28"/>
-                <w:szCs w:val="28"/>
-              </w:rPr>
-              <w:t>empresa</w:t>
+              <w:t>mpresa</w:t>
             </w:r>
           </w:p>
         </w:tc>
@@ -210,8 +201,19 @@
               <w:jc w:val="center"/>
             </w:pPr>
             <w:r>
-              <w:t>HD</w:t>
-            </w:r>
+              <w:t xml:space="preserve">Uso </w:t>
+            </w:r>
+            <w:r>
+              <w:t>Memória</w:t>
+            </w:r>
+            <w:r>
+              <w:t xml:space="preserve"> </w:t>
+            </w:r>
+            <w:proofErr w:type="spellStart"/>
+            <w:r>
+              <w:t>Ram</w:t>
+            </w:r>
+            <w:proofErr w:type="spellEnd"/>
           </w:p>
         </w:tc>
       </w:tr>
@@ -251,7 +253,7 @@
               <w:jc w:val="center"/>
             </w:pPr>
             <w:r>
-              <w:t>Rua</w:t>
+              <w:t>Logradouro</w:t>
             </w:r>
           </w:p>
         </w:tc>
@@ -264,7 +266,7 @@
               <w:jc w:val="center"/>
             </w:pPr>
             <w:r>
-              <w:t>Disco</w:t>
+              <w:t>Saúde da Bateria</w:t>
             </w:r>
           </w:p>
         </w:tc>
@@ -318,7 +320,7 @@
               <w:jc w:val="center"/>
             </w:pPr>
             <w:r>
-              <w:t>Memória</w:t>
+              <w:t>Uso de disco rígido</w:t>
             </w:r>
           </w:p>
         </w:tc>
@@ -372,8 +374,13 @@
               <w:jc w:val="center"/>
             </w:pPr>
             <w:r>
-              <w:t>IP Máquina</w:t>
-            </w:r>
+              <w:t xml:space="preserve">MAC </w:t>
+            </w:r>
+            <w:proofErr w:type="spellStart"/>
+            <w:r>
+              <w:t>address</w:t>
+            </w:r>
+            <w:proofErr w:type="spellEnd"/>
           </w:p>
         </w:tc>
       </w:tr>
@@ -423,17 +430,20 @@
               <w:jc w:val="center"/>
             </w:pPr>
             <w:r>
-              <w:t xml:space="preserve">MAC </w:t>
+              <w:t xml:space="preserve">Device </w:t>
             </w:r>
             <w:proofErr w:type="spellStart"/>
             <w:r>
-              <w:t>address</w:t>
+              <w:t>Name</w:t>
             </w:r>
             <w:proofErr w:type="spellEnd"/>
           </w:p>
         </w:tc>
       </w:tr>
       <w:tr>
+        <w:trPr>
+          <w:trHeight w:val="721"/>
+        </w:trPr>
         <w:tc>
           <w:tcPr>
             <w:tcW w:w="2123" w:type="dxa"/>
@@ -462,6 +472,9 @@
             <w:pPr>
               <w:jc w:val="center"/>
             </w:pPr>
+            <w:r>
+              <w:t>Tipo de Logradouro</w:t>
+            </w:r>
           </w:p>
         </w:tc>
         <w:tc>
@@ -473,7 +486,7 @@
               <w:jc w:val="center"/>
             </w:pPr>
             <w:r>
-              <w:t>Nome do Desktop</w:t>
+              <w:t>Nome do responsável pelo computador</w:t>
             </w:r>
           </w:p>
         </w:tc>
@@ -518,7 +531,52 @@
               <w:jc w:val="center"/>
             </w:pPr>
             <w:r>
-              <w:t>Nome do responsável pelo computador</w:t>
+              <w:t>Uso de CPU</w:t>
+            </w:r>
+          </w:p>
+        </w:tc>
+      </w:tr>
+      <w:tr>
+        <w:tc>
+          <w:tcPr>
+            <w:tcW w:w="2123" w:type="dxa"/>
+          </w:tcPr>
+          <w:p>
+            <w:pPr>
+              <w:jc w:val="center"/>
+            </w:pPr>
+          </w:p>
+        </w:tc>
+        <w:tc>
+          <w:tcPr>
+            <w:tcW w:w="2123" w:type="dxa"/>
+          </w:tcPr>
+          <w:p>
+            <w:pPr>
+              <w:jc w:val="center"/>
+            </w:pPr>
+          </w:p>
+        </w:tc>
+        <w:tc>
+          <w:tcPr>
+            <w:tcW w:w="2124" w:type="dxa"/>
+          </w:tcPr>
+          <w:p>
+            <w:pPr>
+              <w:jc w:val="center"/>
+            </w:pPr>
+          </w:p>
+        </w:tc>
+        <w:tc>
+          <w:tcPr>
+            <w:tcW w:w="2124" w:type="dxa"/>
+          </w:tcPr>
+          <w:p>
+            <w:pPr>
+              <w:jc w:val="center"/>
+            </w:pPr>
+            <w:r>
+              <w:t>Saúde do disco rígido</w:t>
             </w:r>
           </w:p>
         </w:tc>
@@ -1775,4 +1833,16 @@
     </a:ext>
   </a:extLst>
 </a:theme>
+</file>
+
+<file path=customXml/item1.xml><?xml version="1.0" encoding="utf-8"?>
+<b:Sources xmlns:b="http://schemas.openxmlformats.org/officeDocument/2006/bibliography" xmlns="http://schemas.openxmlformats.org/officeDocument/2006/bibliography" SelectedStyle="\APASixthEditionOfficeOnline.xsl" StyleName="APA" Version="6"/>
+</file>
+
+<file path=customXml/itemProps1.xml><?xml version="1.0" encoding="utf-8"?>
+<ds:datastoreItem xmlns:ds="http://schemas.openxmlformats.org/officeDocument/2006/customXml" ds:itemID="{906F258F-D867-4E5C-8D86-2E9B7F1221A6}">
+  <ds:schemaRefs>
+    <ds:schemaRef ds:uri="http://schemas.openxmlformats.org/officeDocument/2006/bibliography"/>
+  </ds:schemaRefs>
+</ds:datastoreItem>
 </file>
</xml_diff>